<commit_message>
changes according to pull request comments
</commit_message>
<xml_diff>
--- a/Zharkov_Lab_1_BD.docx
+++ b/Zharkov_Lab_1_BD.docx
@@ -327,6 +327,8 @@
           <w:sz w:val="28"/>
         </w:rPr>
       </w:pPr>
+      <w:bookmarkStart w:id="0" w:name="_GoBack"/>
+      <w:bookmarkEnd w:id="0"/>
     </w:p>
     <w:p>
       <w:pPr>
@@ -1533,7 +1535,7 @@
           <w:szCs w:val="32"/>
         </w:rPr>
       </w:pPr>
-      <w:bookmarkStart w:id="0" w:name="_Toc151600950"/>
+      <w:bookmarkStart w:id="1" w:name="_Toc151600950"/>
       <w:r>
         <w:rPr>
           <w:rFonts w:ascii="Times New Roman" w:hAnsi="Times New Roman" w:cs="Times New Roman"/>
@@ -1543,7 +1545,7 @@
         <w:lastRenderedPageBreak/>
         <w:t>Цель</w:t>
       </w:r>
-      <w:bookmarkEnd w:id="0"/>
+      <w:bookmarkEnd w:id="1"/>
     </w:p>
     <w:p>
       <w:pPr>
@@ -1608,7 +1610,7 @@
           <w:szCs w:val="32"/>
         </w:rPr>
       </w:pPr>
-      <w:bookmarkStart w:id="1" w:name="_Toc151600951"/>
+      <w:bookmarkStart w:id="2" w:name="_Toc151600951"/>
       <w:r>
         <w:rPr>
           <w:rFonts w:ascii="Times New Roman" w:hAnsi="Times New Roman" w:cs="Times New Roman"/>
@@ -1617,7 +1619,7 @@
         </w:rPr>
         <w:t>Порядок выполнения работы</w:t>
       </w:r>
-      <w:bookmarkEnd w:id="1"/>
+      <w:bookmarkEnd w:id="2"/>
     </w:p>
     <w:p>
       <w:pPr>
@@ -2268,7 +2270,7 @@
           <w:rFonts w:ascii="Times New Roman" w:hAnsi="Times New Roman" w:cs="Times New Roman"/>
         </w:rPr>
       </w:pPr>
-      <w:bookmarkStart w:id="2" w:name="_Toc151600952"/>
+      <w:bookmarkStart w:id="3" w:name="_Toc151600952"/>
       <w:r>
         <w:rPr>
           <w:rFonts w:ascii="Times New Roman" w:hAnsi="Times New Roman" w:cs="Times New Roman"/>
@@ -2276,7 +2278,7 @@
         </w:rPr>
         <w:t>Выполнение работы</w:t>
       </w:r>
-      <w:bookmarkEnd w:id="2"/>
+      <w:bookmarkEnd w:id="3"/>
     </w:p>
     <w:p>
       <w:pPr>
@@ -2292,7 +2294,7 @@
           <w:sz w:val="28"/>
         </w:rPr>
       </w:pPr>
-      <w:bookmarkStart w:id="3" w:name="_Toc151600953"/>
+      <w:bookmarkStart w:id="4" w:name="_Toc151600953"/>
       <w:r>
         <w:rPr>
           <w:rFonts w:ascii="Times New Roman" w:hAnsi="Times New Roman" w:cs="Times New Roman"/>
@@ -2301,7 +2303,58 @@
         </w:rPr>
         <w:t>Пункт 1</w:t>
       </w:r>
-      <w:bookmarkEnd w:id="3"/>
+      <w:bookmarkEnd w:id="4"/>
+    </w:p>
+    <w:p>
+      <w:pPr>
+        <w:spacing w:line="360" w:lineRule="auto"/>
+        <w:rPr>
+          <w:rFonts w:ascii="Times New Roman" w:hAnsi="Times New Roman" w:cs="Times New Roman"/>
+          <w:sz w:val="28"/>
+          <w:szCs w:val="28"/>
+        </w:rPr>
+      </w:pPr>
+      <w:r>
+        <w:rPr>
+          <w:rFonts w:ascii="Times New Roman" w:hAnsi="Times New Roman" w:cs="Times New Roman"/>
+          <w:sz w:val="28"/>
+          <w:szCs w:val="28"/>
+        </w:rPr>
+        <w:t xml:space="preserve">Код </w:t>
+      </w:r>
+      <w:r>
+        <w:rPr>
+          <w:rFonts w:ascii="Times New Roman" w:hAnsi="Times New Roman" w:cs="Times New Roman"/>
+          <w:sz w:val="28"/>
+          <w:szCs w:val="28"/>
+          <w:lang w:val="en-US"/>
+        </w:rPr>
+        <w:t>sql</w:t>
+      </w:r>
+      <w:r>
+        <w:rPr>
+          <w:rFonts w:ascii="Times New Roman" w:hAnsi="Times New Roman" w:cs="Times New Roman"/>
+          <w:sz w:val="28"/>
+          <w:szCs w:val="28"/>
+        </w:rPr>
+        <w:t xml:space="preserve"> и полученный результат представлены ниже (Рисунок</w:t>
+      </w:r>
+      <w:r>
+        <w:rPr>
+          <w:rFonts w:ascii="Times New Roman" w:hAnsi="Times New Roman" w:cs="Times New Roman"/>
+          <w:sz w:val="28"/>
+          <w:szCs w:val="28"/>
+        </w:rPr>
+        <w:t> 1</w:t>
+      </w:r>
+      <w:r>
+        <w:rPr>
+          <w:rFonts w:ascii="Times New Roman" w:hAnsi="Times New Roman" w:cs="Times New Roman"/>
+          <w:sz w:val="28"/>
+          <w:szCs w:val="28"/>
+        </w:rPr>
+        <w:t>).</w:t>
+      </w:r>
     </w:p>
     <w:p>
       <w:pPr>
@@ -2368,14 +2421,75 @@
           <w:rFonts w:ascii="Times New Roman" w:hAnsi="Times New Roman" w:cs="Times New Roman"/>
           <w:sz w:val="28"/>
         </w:rPr>
-        <w:t xml:space="preserve">Рисунок 1. </w:t>
-      </w:r>
-      <w:r>
-        <w:rPr>
-          <w:rFonts w:ascii="Times New Roman" w:hAnsi="Times New Roman" w:cs="Times New Roman"/>
-          <w:sz w:val="28"/>
-        </w:rPr>
-        <w:t>Визуализация выполнения пункта 1.</w:t>
+        <w:t>Рисунок</w:t>
+      </w:r>
+      <w:r>
+        <w:rPr>
+          <w:rFonts w:ascii="Times New Roman" w:hAnsi="Times New Roman" w:cs="Times New Roman"/>
+          <w:sz w:val="28"/>
+          <w:lang w:val="en-US"/>
+        </w:rPr>
+        <w:t> </w:t>
+      </w:r>
+      <w:r>
+        <w:rPr>
+          <w:rFonts w:ascii="Times New Roman" w:hAnsi="Times New Roman" w:cs="Times New Roman"/>
+          <w:sz w:val="28"/>
+        </w:rPr>
+        <w:t>1</w:t>
+      </w:r>
+      <w:r>
+        <w:rPr>
+          <w:rFonts w:ascii="Times New Roman" w:hAnsi="Times New Roman" w:cs="Times New Roman"/>
+          <w:sz w:val="28"/>
+          <w:lang w:val="en-US"/>
+        </w:rPr>
+        <w:t xml:space="preserve"> </w:t>
+      </w:r>
+      <w:r>
+        <w:rPr>
+          <w:rFonts w:ascii="Times New Roman" w:hAnsi="Times New Roman" w:cs="Times New Roman"/>
+          <w:sz w:val="28"/>
+          <w:lang w:val="en-US"/>
+        </w:rPr>
+        <w:softHyphen/>
+        <w:t>–</w:t>
+      </w:r>
+      <w:r>
+        <w:rPr>
+          <w:rFonts w:ascii="Times New Roman" w:hAnsi="Times New Roman" w:cs="Times New Roman"/>
+          <w:sz w:val="28"/>
+        </w:rPr>
+        <w:t xml:space="preserve"> </w:t>
+      </w:r>
+      <w:r>
+        <w:rPr>
+          <w:rFonts w:ascii="Times New Roman" w:hAnsi="Times New Roman" w:cs="Times New Roman"/>
+          <w:sz w:val="28"/>
+        </w:rPr>
+        <w:t>В</w:t>
+      </w:r>
+      <w:r>
+        <w:rPr>
+          <w:rFonts w:ascii="Times New Roman" w:hAnsi="Times New Roman" w:cs="Times New Roman"/>
+          <w:sz w:val="28"/>
+        </w:rPr>
+        <w:t>изуализация выполнения пункта 1</w:t>
+      </w:r>
+    </w:p>
+    <w:p>
+      <w:pPr>
+        <w:rPr>
+          <w:rFonts w:ascii="Times New Roman" w:hAnsi="Times New Roman" w:cs="Times New Roman"/>
+          <w:sz w:val="28"/>
+        </w:rPr>
+      </w:pPr>
+      <w:r>
+        <w:rPr>
+          <w:rFonts w:ascii="Times New Roman" w:hAnsi="Times New Roman" w:cs="Times New Roman"/>
+          <w:sz w:val="28"/>
+        </w:rPr>
+        <w:br w:type="page"/>
       </w:r>
     </w:p>
     <w:p>
@@ -2392,7 +2506,7 @@
           <w:sz w:val="28"/>
         </w:rPr>
       </w:pPr>
-      <w:bookmarkStart w:id="4" w:name="_Toc151600954"/>
+      <w:bookmarkStart w:id="5" w:name="_Toc151600954"/>
       <w:r>
         <w:rPr>
           <w:rFonts w:ascii="Times New Roman" w:hAnsi="Times New Roman" w:cs="Times New Roman"/>
@@ -2402,8 +2516,60 @@
         <w:lastRenderedPageBreak/>
         <w:t>Пункт 2</w:t>
       </w:r>
-      <w:bookmarkEnd w:id="4"/>
-    </w:p>
+      <w:bookmarkEnd w:id="5"/>
+    </w:p>
+    <w:p>
+      <w:pPr>
+        <w:spacing w:line="360" w:lineRule="auto"/>
+        <w:rPr>
+          <w:rFonts w:ascii="Times New Roman" w:hAnsi="Times New Roman" w:cs="Times New Roman"/>
+          <w:sz w:val="28"/>
+          <w:szCs w:val="28"/>
+        </w:rPr>
+      </w:pPr>
+      <w:r>
+        <w:rPr>
+          <w:rFonts w:ascii="Times New Roman" w:hAnsi="Times New Roman" w:cs="Times New Roman"/>
+          <w:sz w:val="28"/>
+          <w:szCs w:val="28"/>
+        </w:rPr>
+        <w:t xml:space="preserve">Код </w:t>
+      </w:r>
+      <w:r>
+        <w:rPr>
+          <w:rFonts w:ascii="Times New Roman" w:hAnsi="Times New Roman" w:cs="Times New Roman"/>
+          <w:sz w:val="28"/>
+          <w:szCs w:val="28"/>
+          <w:lang w:val="en-US"/>
+        </w:rPr>
+        <w:t>sql</w:t>
+      </w:r>
+      <w:r>
+        <w:rPr>
+          <w:rFonts w:ascii="Times New Roman" w:hAnsi="Times New Roman" w:cs="Times New Roman"/>
+          <w:sz w:val="28"/>
+          <w:szCs w:val="28"/>
+        </w:rPr>
+        <w:t xml:space="preserve"> и полученный результат представлены ниже (Рисунок</w:t>
+      </w:r>
+      <w:r>
+        <w:rPr>
+          <w:rFonts w:ascii="Times New Roman" w:hAnsi="Times New Roman" w:cs="Times New Roman"/>
+          <w:sz w:val="28"/>
+          <w:szCs w:val="28"/>
+        </w:rPr>
+        <w:t> 2</w:t>
+      </w:r>
+      <w:r>
+        <w:rPr>
+          <w:rFonts w:ascii="Times New Roman" w:hAnsi="Times New Roman" w:cs="Times New Roman"/>
+          <w:sz w:val="28"/>
+          <w:szCs w:val="28"/>
+        </w:rPr>
+        <w:t>).</w:t>
+      </w:r>
+    </w:p>
+    <w:p/>
     <w:p>
       <w:pPr>
         <w:spacing w:line="360" w:lineRule="auto"/>
@@ -2422,8 +2588,8 @@
         </w:rPr>
         <w:drawing>
           <wp:inline distT="0" distB="0" distL="0" distR="0" wp14:anchorId="0B912CAE" wp14:editId="5B6BD053">
-            <wp:extent cx="5553075" cy="3385862"/>
-            <wp:effectExtent l="0" t="0" r="0" b="5080"/>
+            <wp:extent cx="4924425" cy="3002557"/>
+            <wp:effectExtent l="0" t="0" r="0" b="7620"/>
             <wp:docPr id="6" name="Рисунок 6"/>
             <wp:cNvGraphicFramePr>
               <a:graphicFrameLocks xmlns:a="http://schemas.openxmlformats.org/drawingml/2006/main" noChangeAspect="1"/>
@@ -2444,7 +2610,7 @@
                   <pic:spPr>
                     <a:xfrm>
                       <a:off x="0" y="0"/>
-                      <a:ext cx="5554640" cy="3386816"/>
+                      <a:ext cx="4933409" cy="3008035"/>
                     </a:xfrm>
                     <a:prstGeom prst="rect">
                       <a:avLst/>
@@ -2471,7 +2637,44 @@
           <w:rFonts w:ascii="Times New Roman" w:hAnsi="Times New Roman" w:cs="Times New Roman"/>
           <w:sz w:val="28"/>
         </w:rPr>
-        <w:t>Рисунок 2. Визуализация выполнения пункта 2.</w:t>
+        <w:t>Рисунок</w:t>
+      </w:r>
+      <w:r>
+        <w:rPr>
+          <w:rFonts w:ascii="Times New Roman" w:hAnsi="Times New Roman" w:cs="Times New Roman"/>
+          <w:sz w:val="28"/>
+          <w:lang w:val="en-US"/>
+        </w:rPr>
+        <w:t> </w:t>
+      </w:r>
+      <w:r>
+        <w:rPr>
+          <w:rFonts w:ascii="Times New Roman" w:hAnsi="Times New Roman" w:cs="Times New Roman"/>
+          <w:sz w:val="28"/>
+        </w:rPr>
+        <w:t>2</w:t>
+      </w:r>
+      <w:r>
+        <w:rPr>
+          <w:rFonts w:ascii="Times New Roman" w:hAnsi="Times New Roman" w:cs="Times New Roman"/>
+          <w:sz w:val="28"/>
+          <w:lang w:val="en-US"/>
+        </w:rPr>
+        <w:t xml:space="preserve"> –</w:t>
+      </w:r>
+      <w:r>
+        <w:rPr>
+          <w:rFonts w:ascii="Times New Roman" w:hAnsi="Times New Roman" w:cs="Times New Roman"/>
+          <w:sz w:val="28"/>
+        </w:rPr>
+        <w:t xml:space="preserve"> В</w:t>
+      </w:r>
+      <w:r>
+        <w:rPr>
+          <w:rFonts w:ascii="Times New Roman" w:hAnsi="Times New Roman" w:cs="Times New Roman"/>
+          <w:sz w:val="28"/>
+        </w:rPr>
+        <w:t>изуализация выполнения пункта 2</w:t>
       </w:r>
     </w:p>
     <w:p>
@@ -2490,7 +2693,7 @@
           <w:lang w:val="en-US"/>
         </w:rPr>
       </w:pPr>
-      <w:bookmarkStart w:id="5" w:name="_Toc151600955"/>
+      <w:bookmarkStart w:id="6" w:name="_Toc151600955"/>
       <w:r>
         <w:rPr>
           <w:rFonts w:ascii="Times New Roman" w:hAnsi="Times New Roman" w:cs="Times New Roman"/>
@@ -2510,10 +2713,63 @@
         </w:rPr>
         <w:t xml:space="preserve"> + 4</w:t>
       </w:r>
-      <w:bookmarkEnd w:id="5"/>
-    </w:p>
-    <w:p>
-      <w:pPr>
+      <w:bookmarkEnd w:id="6"/>
+    </w:p>
+    <w:p>
+      <w:pPr>
+        <w:spacing w:line="360" w:lineRule="auto"/>
+        <w:rPr>
+          <w:rFonts w:ascii="Times New Roman" w:hAnsi="Times New Roman" w:cs="Times New Roman"/>
+          <w:sz w:val="28"/>
+          <w:szCs w:val="28"/>
+        </w:rPr>
+      </w:pPr>
+      <w:r>
+        <w:rPr>
+          <w:rFonts w:ascii="Times New Roman" w:hAnsi="Times New Roman" w:cs="Times New Roman"/>
+          <w:sz w:val="28"/>
+          <w:szCs w:val="28"/>
+        </w:rPr>
+        <w:t xml:space="preserve">Код </w:t>
+      </w:r>
+      <w:r>
+        <w:rPr>
+          <w:rFonts w:ascii="Times New Roman" w:hAnsi="Times New Roman" w:cs="Times New Roman"/>
+          <w:sz w:val="28"/>
+          <w:szCs w:val="28"/>
+          <w:lang w:val="en-US"/>
+        </w:rPr>
+        <w:t>sql</w:t>
+      </w:r>
+      <w:r>
+        <w:rPr>
+          <w:rFonts w:ascii="Times New Roman" w:hAnsi="Times New Roman" w:cs="Times New Roman"/>
+          <w:sz w:val="28"/>
+          <w:szCs w:val="28"/>
+        </w:rPr>
+        <w:t xml:space="preserve"> и полученный результат представлены ниже (Рисунок</w:t>
+      </w:r>
+      <w:r>
+        <w:rPr>
+          <w:rFonts w:ascii="Times New Roman" w:hAnsi="Times New Roman" w:cs="Times New Roman"/>
+          <w:sz w:val="28"/>
+          <w:szCs w:val="28"/>
+        </w:rPr>
+        <w:t> 3</w:t>
+      </w:r>
+      <w:r>
+        <w:rPr>
+          <w:rFonts w:ascii="Times New Roman" w:hAnsi="Times New Roman" w:cs="Times New Roman"/>
+          <w:sz w:val="28"/>
+          <w:szCs w:val="28"/>
+        </w:rPr>
+        <w:t>).</w:t>
+      </w:r>
+    </w:p>
+    <w:p/>
+    <w:p>
+      <w:pPr>
+        <w:jc w:val="center"/>
         <w:rPr>
           <w:lang w:val="en-US"/>
         </w:rPr>
@@ -2526,8 +2782,8 @@
         </w:rPr>
         <w:drawing>
           <wp:inline distT="0" distB="0" distL="0" distR="0" wp14:anchorId="5223D412" wp14:editId="438BA12A">
-            <wp:extent cx="5572125" cy="3396882"/>
-            <wp:effectExtent l="0" t="0" r="0" b="0"/>
+            <wp:extent cx="4829175" cy="2943964"/>
+            <wp:effectExtent l="0" t="0" r="0" b="8890"/>
             <wp:docPr id="7" name="Рисунок 7"/>
             <wp:cNvGraphicFramePr>
               <a:graphicFrameLocks xmlns:a="http://schemas.openxmlformats.org/drawingml/2006/main" noChangeAspect="1"/>
@@ -2548,7 +2804,7 @@
                   <pic:spPr>
                     <a:xfrm>
                       <a:off x="0" y="0"/>
-                      <a:ext cx="5574579" cy="3398378"/>
+                      <a:ext cx="4837288" cy="2948910"/>
                     </a:xfrm>
                     <a:prstGeom prst="rect">
                       <a:avLst/>
@@ -2586,7 +2842,37 @@
           <w:rFonts w:ascii="Times New Roman" w:hAnsi="Times New Roman" w:cs="Times New Roman"/>
           <w:sz w:val="28"/>
         </w:rPr>
-        <w:t>Рисунок 3. Визуализация выполнения пункта 3</w:t>
+        <w:t>Рисунок</w:t>
+      </w:r>
+      <w:r>
+        <w:rPr>
+          <w:rFonts w:ascii="Times New Roman" w:hAnsi="Times New Roman" w:cs="Times New Roman"/>
+          <w:sz w:val="28"/>
+          <w:lang w:val="en-US"/>
+        </w:rPr>
+        <w:t> </w:t>
+      </w:r>
+      <w:r>
+        <w:rPr>
+          <w:rFonts w:ascii="Times New Roman" w:hAnsi="Times New Roman" w:cs="Times New Roman"/>
+          <w:sz w:val="28"/>
+        </w:rPr>
+        <w:t xml:space="preserve">3 </w:t>
+      </w:r>
+      <w:r>
+        <w:rPr>
+          <w:rFonts w:ascii="Times New Roman" w:hAnsi="Times New Roman" w:cs="Times New Roman"/>
+          <w:sz w:val="28"/>
+          <w:lang w:val="en-US"/>
+        </w:rPr>
+        <w:t>–</w:t>
+      </w:r>
+      <w:r>
+        <w:rPr>
+          <w:rFonts w:ascii="Times New Roman" w:hAnsi="Times New Roman" w:cs="Times New Roman"/>
+          <w:sz w:val="28"/>
+        </w:rPr>
+        <w:t xml:space="preserve"> Визуализация выполнения пункта 3</w:t>
       </w:r>
       <w:r>
         <w:rPr>
@@ -2595,13 +2881,6 @@
           <w:lang w:val="en-US"/>
         </w:rPr>
         <w:t xml:space="preserve"> + 4</w:t>
-      </w:r>
-      <w:r>
-        <w:rPr>
-          <w:rFonts w:ascii="Times New Roman" w:hAnsi="Times New Roman" w:cs="Times New Roman"/>
-          <w:sz w:val="28"/>
-        </w:rPr>
-        <w:t>.</w:t>
       </w:r>
     </w:p>
     <w:p>
@@ -2619,7 +2898,7 @@
           <w:szCs w:val="28"/>
         </w:rPr>
       </w:pPr>
-      <w:bookmarkStart w:id="6" w:name="_Toc151600956"/>
+      <w:bookmarkStart w:id="7" w:name="_Toc151600956"/>
       <w:r>
         <w:rPr>
           <w:rFonts w:ascii="Times New Roman" w:hAnsi="Times New Roman" w:cs="Times New Roman"/>
@@ -2630,7 +2909,58 @@
         <w:lastRenderedPageBreak/>
         <w:t>Пункт 5</w:t>
       </w:r>
-      <w:bookmarkEnd w:id="6"/>
+      <w:bookmarkEnd w:id="7"/>
+    </w:p>
+    <w:p>
+      <w:pPr>
+        <w:spacing w:line="360" w:lineRule="auto"/>
+        <w:rPr>
+          <w:rFonts w:ascii="Times New Roman" w:hAnsi="Times New Roman" w:cs="Times New Roman"/>
+          <w:sz w:val="28"/>
+          <w:szCs w:val="28"/>
+        </w:rPr>
+      </w:pPr>
+      <w:r>
+        <w:rPr>
+          <w:rFonts w:ascii="Times New Roman" w:hAnsi="Times New Roman" w:cs="Times New Roman"/>
+          <w:sz w:val="28"/>
+          <w:szCs w:val="28"/>
+        </w:rPr>
+        <w:t xml:space="preserve">Код </w:t>
+      </w:r>
+      <w:r>
+        <w:rPr>
+          <w:rFonts w:ascii="Times New Roman" w:hAnsi="Times New Roman" w:cs="Times New Roman"/>
+          <w:sz w:val="28"/>
+          <w:szCs w:val="28"/>
+          <w:lang w:val="en-US"/>
+        </w:rPr>
+        <w:t>sql</w:t>
+      </w:r>
+      <w:r>
+        <w:rPr>
+          <w:rFonts w:ascii="Times New Roman" w:hAnsi="Times New Roman" w:cs="Times New Roman"/>
+          <w:sz w:val="28"/>
+          <w:szCs w:val="28"/>
+        </w:rPr>
+        <w:t xml:space="preserve"> и полученный результат представлены ниже (Рисунок</w:t>
+      </w:r>
+      <w:r>
+        <w:rPr>
+          <w:rFonts w:ascii="Times New Roman" w:hAnsi="Times New Roman" w:cs="Times New Roman"/>
+          <w:sz w:val="28"/>
+          <w:szCs w:val="28"/>
+        </w:rPr>
+        <w:t> 4</w:t>
+      </w:r>
+      <w:r>
+        <w:rPr>
+          <w:rFonts w:ascii="Times New Roman" w:hAnsi="Times New Roman" w:cs="Times New Roman"/>
+          <w:sz w:val="28"/>
+          <w:szCs w:val="28"/>
+        </w:rPr>
+        <w:t>).</w:t>
+      </w:r>
     </w:p>
     <w:p>
       <w:r>
@@ -2690,7 +3020,37 @@
           <w:rFonts w:ascii="Times New Roman" w:hAnsi="Times New Roman" w:cs="Times New Roman"/>
           <w:sz w:val="28"/>
         </w:rPr>
-        <w:t>Рисунок 4. Визуализация выполнения пункта</w:t>
+        <w:t>Рисунок</w:t>
+      </w:r>
+      <w:r>
+        <w:rPr>
+          <w:rFonts w:ascii="Times New Roman" w:hAnsi="Times New Roman" w:cs="Times New Roman"/>
+          <w:sz w:val="28"/>
+          <w:lang w:val="en-US"/>
+        </w:rPr>
+        <w:t> </w:t>
+      </w:r>
+      <w:r>
+        <w:rPr>
+          <w:rFonts w:ascii="Times New Roman" w:hAnsi="Times New Roman" w:cs="Times New Roman"/>
+          <w:sz w:val="28"/>
+        </w:rPr>
+        <w:t xml:space="preserve">4 </w:t>
+      </w:r>
+      <w:r>
+        <w:rPr>
+          <w:rFonts w:ascii="Times New Roman" w:hAnsi="Times New Roman" w:cs="Times New Roman"/>
+          <w:sz w:val="28"/>
+          <w:lang w:val="en-US"/>
+        </w:rPr>
+        <w:t>–</w:t>
+      </w:r>
+      <w:r>
+        <w:rPr>
+          <w:rFonts w:ascii="Times New Roman" w:hAnsi="Times New Roman" w:cs="Times New Roman"/>
+          <w:sz w:val="28"/>
+        </w:rPr>
+        <w:t xml:space="preserve"> Визуализация выполнения пункта</w:t>
       </w:r>
       <w:r>
         <w:rPr>
@@ -2699,13 +3059,6 @@
           <w:lang w:val="en-US"/>
         </w:rPr>
         <w:t xml:space="preserve"> 5</w:t>
-      </w:r>
-      <w:r>
-        <w:rPr>
-          <w:rFonts w:ascii="Times New Roman" w:hAnsi="Times New Roman" w:cs="Times New Roman"/>
-          <w:sz w:val="28"/>
-        </w:rPr>
-        <w:t>.</w:t>
       </w:r>
     </w:p>
     <w:p/>
@@ -2736,7 +3089,7 @@
           <w:szCs w:val="28"/>
         </w:rPr>
       </w:pPr>
-      <w:bookmarkStart w:id="7" w:name="_Toc151600957"/>
+      <w:bookmarkStart w:id="8" w:name="_Toc151600957"/>
       <w:r>
         <w:rPr>
           <w:rFonts w:ascii="Times New Roman" w:hAnsi="Times New Roman" w:cs="Times New Roman"/>
@@ -2746,8 +3099,60 @@
         </w:rPr>
         <w:t>Пункт 6</w:t>
       </w:r>
-      <w:bookmarkEnd w:id="7"/>
-    </w:p>
+      <w:bookmarkEnd w:id="8"/>
+    </w:p>
+    <w:p>
+      <w:pPr>
+        <w:spacing w:line="360" w:lineRule="auto"/>
+        <w:rPr>
+          <w:rFonts w:ascii="Times New Roman" w:hAnsi="Times New Roman" w:cs="Times New Roman"/>
+          <w:sz w:val="28"/>
+          <w:szCs w:val="28"/>
+        </w:rPr>
+      </w:pPr>
+      <w:r>
+        <w:rPr>
+          <w:rFonts w:ascii="Times New Roman" w:hAnsi="Times New Roman" w:cs="Times New Roman"/>
+          <w:sz w:val="28"/>
+          <w:szCs w:val="28"/>
+        </w:rPr>
+        <w:t xml:space="preserve">Код </w:t>
+      </w:r>
+      <w:r>
+        <w:rPr>
+          <w:rFonts w:ascii="Times New Roman" w:hAnsi="Times New Roman" w:cs="Times New Roman"/>
+          <w:sz w:val="28"/>
+          <w:szCs w:val="28"/>
+          <w:lang w:val="en-US"/>
+        </w:rPr>
+        <w:t>sql</w:t>
+      </w:r>
+      <w:r>
+        <w:rPr>
+          <w:rFonts w:ascii="Times New Roman" w:hAnsi="Times New Roman" w:cs="Times New Roman"/>
+          <w:sz w:val="28"/>
+          <w:szCs w:val="28"/>
+        </w:rPr>
+        <w:t xml:space="preserve"> и полученный результат представлены ниже (Рисунок</w:t>
+      </w:r>
+      <w:r>
+        <w:rPr>
+          <w:rFonts w:ascii="Times New Roman" w:hAnsi="Times New Roman" w:cs="Times New Roman"/>
+          <w:sz w:val="28"/>
+          <w:szCs w:val="28"/>
+        </w:rPr>
+        <w:t> 5</w:t>
+      </w:r>
+      <w:r>
+        <w:rPr>
+          <w:rFonts w:ascii="Times New Roman" w:hAnsi="Times New Roman" w:cs="Times New Roman"/>
+          <w:sz w:val="28"/>
+          <w:szCs w:val="28"/>
+        </w:rPr>
+        <w:t>).</w:t>
+      </w:r>
+    </w:p>
+    <w:p/>
     <w:p>
       <w:pPr>
         <w:spacing w:line="360" w:lineRule="auto"/>
@@ -2813,7 +3218,44 @@
           <w:rFonts w:ascii="Times New Roman" w:hAnsi="Times New Roman" w:cs="Times New Roman"/>
           <w:sz w:val="28"/>
         </w:rPr>
-        <w:t>Рисунок 5. Визуализация выполнения пункта 6.</w:t>
+        <w:t>Рисунок</w:t>
+      </w:r>
+      <w:r>
+        <w:rPr>
+          <w:rFonts w:ascii="Times New Roman" w:hAnsi="Times New Roman" w:cs="Times New Roman"/>
+          <w:sz w:val="28"/>
+          <w:lang w:val="en-US"/>
+        </w:rPr>
+        <w:t> </w:t>
+      </w:r>
+      <w:r>
+        <w:rPr>
+          <w:rFonts w:ascii="Times New Roman" w:hAnsi="Times New Roman" w:cs="Times New Roman"/>
+          <w:sz w:val="28"/>
+        </w:rPr>
+        <w:t>5</w:t>
+      </w:r>
+      <w:r>
+        <w:rPr>
+          <w:rFonts w:ascii="Times New Roman" w:hAnsi="Times New Roman" w:cs="Times New Roman"/>
+          <w:sz w:val="28"/>
+          <w:lang w:val="en-US"/>
+        </w:rPr>
+        <w:t xml:space="preserve"> –</w:t>
+      </w:r>
+      <w:r>
+        <w:rPr>
+          <w:rFonts w:ascii="Times New Roman" w:hAnsi="Times New Roman" w:cs="Times New Roman"/>
+          <w:sz w:val="28"/>
+        </w:rPr>
+        <w:t xml:space="preserve"> В</w:t>
+      </w:r>
+      <w:r>
+        <w:rPr>
+          <w:rFonts w:ascii="Times New Roman" w:hAnsi="Times New Roman" w:cs="Times New Roman"/>
+          <w:sz w:val="28"/>
+        </w:rPr>
+        <w:t>изуализация выполнения пункта 6</w:t>
       </w:r>
     </w:p>
     <w:p>
@@ -2828,15 +3270,17 @@
           <w:rFonts w:ascii="Times New Roman" w:hAnsi="Times New Roman" w:cs="Times New Roman"/>
           <w:color w:val="000000" w:themeColor="text1"/>
           <w:sz w:val="28"/>
-        </w:rPr>
-      </w:pPr>
-      <w:bookmarkStart w:id="8" w:name="_Toc151600958"/>
+          <w:lang w:val="en-US"/>
+        </w:rPr>
+      </w:pPr>
+      <w:bookmarkStart w:id="9" w:name="_Toc151600958"/>
       <w:r>
         <w:rPr>
           <w:rFonts w:ascii="Times New Roman" w:hAnsi="Times New Roman" w:cs="Times New Roman"/>
           <w:color w:val="000000" w:themeColor="text1"/>
           <w:sz w:val="28"/>
         </w:rPr>
+        <w:lastRenderedPageBreak/>
         <w:t>Пункт 7</w:t>
       </w:r>
       <w:r>
@@ -2848,7 +3292,7 @@
         </w:rPr>
         <w:t xml:space="preserve"> + 10</w:t>
       </w:r>
-      <w:bookmarkEnd w:id="8"/>
+      <w:bookmarkEnd w:id="9"/>
     </w:p>
     <w:p>
       <w:pPr>
@@ -2856,38 +3300,71 @@
         <w:rPr>
           <w:rFonts w:ascii="Times New Roman" w:hAnsi="Times New Roman" w:cs="Times New Roman"/>
           <w:sz w:val="28"/>
-        </w:rPr>
-      </w:pPr>
-      <w:r>
-        <w:rPr>
-          <w:rFonts w:ascii="Times New Roman" w:hAnsi="Times New Roman" w:cs="Times New Roman"/>
-          <w:sz w:val="28"/>
-        </w:rPr>
-        <w:t>Первая часть. Вывод значений ячеек</w:t>
-      </w:r>
-    </w:p>
+          <w:szCs w:val="28"/>
+        </w:rPr>
+      </w:pPr>
+      <w:r>
+        <w:rPr>
+          <w:rFonts w:ascii="Times New Roman" w:hAnsi="Times New Roman" w:cs="Times New Roman"/>
+          <w:sz w:val="28"/>
+          <w:szCs w:val="28"/>
+        </w:rPr>
+        <w:t xml:space="preserve">Код </w:t>
+      </w:r>
+      <w:r>
+        <w:rPr>
+          <w:rFonts w:ascii="Times New Roman" w:hAnsi="Times New Roman" w:cs="Times New Roman"/>
+          <w:sz w:val="28"/>
+          <w:szCs w:val="28"/>
+          <w:lang w:val="en-US"/>
+        </w:rPr>
+        <w:t>sql</w:t>
+      </w:r>
+      <w:r>
+        <w:rPr>
+          <w:rFonts w:ascii="Times New Roman" w:hAnsi="Times New Roman" w:cs="Times New Roman"/>
+          <w:sz w:val="28"/>
+          <w:szCs w:val="28"/>
+        </w:rPr>
+        <w:t xml:space="preserve"> и полученный результат представлены ниже (Рисунок</w:t>
+      </w:r>
+      <w:r>
+        <w:rPr>
+          <w:rFonts w:ascii="Times New Roman" w:hAnsi="Times New Roman" w:cs="Times New Roman"/>
+          <w:sz w:val="28"/>
+          <w:szCs w:val="28"/>
+        </w:rPr>
+        <w:t> 6</w:t>
+      </w:r>
+      <w:r>
+        <w:rPr>
+          <w:rFonts w:ascii="Times New Roman" w:hAnsi="Times New Roman" w:cs="Times New Roman"/>
+          <w:sz w:val="28"/>
+          <w:szCs w:val="28"/>
+        </w:rPr>
+        <w:t>).</w:t>
+      </w:r>
+    </w:p>
+    <w:p/>
     <w:p>
       <w:pPr>
         <w:spacing w:line="360" w:lineRule="auto"/>
-        <w:ind w:left="360"/>
         <w:jc w:val="center"/>
         <w:rPr>
           <w:rFonts w:ascii="Times New Roman" w:hAnsi="Times New Roman" w:cs="Times New Roman"/>
-          <w:lang w:val="en-US"/>
-        </w:rPr>
-      </w:pPr>
-      <w:r>
-        <w:rPr>
-          <w:rFonts w:ascii="Times New Roman" w:hAnsi="Times New Roman" w:cs="Times New Roman"/>
+          <w:sz w:val="28"/>
+        </w:rPr>
+      </w:pPr>
+      <w:r>
+        <w:rPr>
           <w:noProof/>
           <w:lang w:eastAsia="ru-RU"/>
         </w:rPr>
-        <w:lastRenderedPageBreak/>
         <w:drawing>
-          <wp:inline distT="0" distB="0" distL="0" distR="0" wp14:anchorId="00007CDB" wp14:editId="2DC28C9D">
-            <wp:extent cx="5276850" cy="3247900"/>
-            <wp:effectExtent l="0" t="0" r="0" b="0"/>
-            <wp:docPr id="9" name="Рисунок 9"/>
+          <wp:inline distT="0" distB="0" distL="0" distR="0" wp14:anchorId="3B4997DB" wp14:editId="1ACFCD3C">
+            <wp:extent cx="5940425" cy="4010025"/>
+            <wp:effectExtent l="0" t="0" r="3175" b="9525"/>
+            <wp:docPr id="2" name="Рисунок 2"/>
             <wp:cNvGraphicFramePr>
               <a:graphicFrameLocks xmlns:a="http://schemas.openxmlformats.org/drawingml/2006/main" noChangeAspect="1"/>
             </wp:cNvGraphicFramePr>
@@ -2907,7 +3384,7 @@
                   <pic:spPr>
                     <a:xfrm>
                       <a:off x="0" y="0"/>
-                      <a:ext cx="5277953" cy="3248579"/>
+                      <a:ext cx="5940425" cy="4010025"/>
                     </a:xfrm>
                     <a:prstGeom prst="rect">
                       <a:avLst/>
@@ -2934,33 +3411,171 @@
           <w:rFonts w:ascii="Times New Roman" w:hAnsi="Times New Roman" w:cs="Times New Roman"/>
           <w:sz w:val="28"/>
         </w:rPr>
-        <w:t>Рисунок 6. Визуализация выполнения пункта 7 первой части.</w:t>
-      </w:r>
-    </w:p>
-    <w:p>
-      <w:pPr>
+        <w:t>Рисунок</w:t>
+      </w:r>
+      <w:r>
+        <w:rPr>
+          <w:rFonts w:ascii="Times New Roman" w:hAnsi="Times New Roman" w:cs="Times New Roman"/>
+          <w:sz w:val="28"/>
+          <w:lang w:val="en-US"/>
+        </w:rPr>
+        <w:t> </w:t>
+      </w:r>
+      <w:r>
+        <w:rPr>
+          <w:rFonts w:ascii="Times New Roman" w:hAnsi="Times New Roman" w:cs="Times New Roman"/>
+          <w:sz w:val="28"/>
+        </w:rPr>
+        <w:t>6</w:t>
+      </w:r>
+      <w:r>
+        <w:rPr>
+          <w:rFonts w:ascii="Times New Roman" w:hAnsi="Times New Roman" w:cs="Times New Roman"/>
+          <w:sz w:val="28"/>
+          <w:lang w:val="en-US"/>
+        </w:rPr>
+        <w:t xml:space="preserve"> –</w:t>
+      </w:r>
+      <w:r>
+        <w:rPr>
+          <w:rFonts w:ascii="Times New Roman" w:hAnsi="Times New Roman" w:cs="Times New Roman"/>
+          <w:sz w:val="28"/>
+        </w:rPr>
+        <w:t xml:space="preserve"> </w:t>
+      </w:r>
+      <w:r>
+        <w:rPr>
+          <w:rFonts w:ascii="Times New Roman" w:hAnsi="Times New Roman" w:cs="Times New Roman"/>
+          <w:sz w:val="28"/>
+        </w:rPr>
+        <w:t>Визуализация выполнения пункта 7</w:t>
+      </w:r>
+      <w:r>
+        <w:rPr>
+          <w:rFonts w:ascii="Times New Roman" w:hAnsi="Times New Roman" w:cs="Times New Roman"/>
+          <w:sz w:val="28"/>
+          <w:lang w:val="en-US"/>
+        </w:rPr>
+        <w:t xml:space="preserve"> </w:t>
+      </w:r>
+      <w:r>
+        <w:rPr>
+          <w:rFonts w:ascii="Times New Roman" w:hAnsi="Times New Roman" w:cs="Times New Roman"/>
+          <w:sz w:val="28"/>
+        </w:rPr>
+        <w:t>+</w:t>
+      </w:r>
+      <w:r>
+        <w:rPr>
+          <w:rFonts w:ascii="Times New Roman" w:hAnsi="Times New Roman" w:cs="Times New Roman"/>
+          <w:sz w:val="28"/>
+          <w:lang w:val="en-US"/>
+        </w:rPr>
+        <w:t xml:space="preserve"> </w:t>
+      </w:r>
+      <w:r>
+        <w:rPr>
+          <w:rFonts w:ascii="Times New Roman" w:hAnsi="Times New Roman" w:cs="Times New Roman"/>
+          <w:sz w:val="28"/>
+        </w:rPr>
+        <w:t>10</w:t>
+      </w:r>
+    </w:p>
+    <w:p>
+      <w:pPr>
+        <w:rPr>
+          <w:rFonts w:ascii="Times New Roman" w:hAnsi="Times New Roman" w:cs="Times New Roman"/>
+          <w:sz w:val="28"/>
+        </w:rPr>
+      </w:pPr>
+      <w:r>
+        <w:rPr>
+          <w:rFonts w:ascii="Times New Roman" w:hAnsi="Times New Roman" w:cs="Times New Roman"/>
+          <w:sz w:val="28"/>
+        </w:rPr>
+        <w:br w:type="page"/>
+      </w:r>
+    </w:p>
+    <w:p>
+      <w:pPr>
+        <w:pStyle w:val="2"/>
+        <w:numPr>
+          <w:ilvl w:val="1"/>
+          <w:numId w:val="5"/>
+        </w:numPr>
         <w:spacing w:line="360" w:lineRule="auto"/>
         <w:rPr>
           <w:rFonts w:ascii="Times New Roman" w:hAnsi="Times New Roman" w:cs="Times New Roman"/>
-          <w:sz w:val="28"/>
-        </w:rPr>
-      </w:pPr>
-      <w:r>
-        <w:rPr>
-          <w:rFonts w:ascii="Times New Roman" w:hAnsi="Times New Roman" w:cs="Times New Roman"/>
-          <w:sz w:val="28"/>
-        </w:rPr>
-        <w:t>Вторая часть. код изменяющий значения.</w:t>
-      </w:r>
+          <w:color w:val="000000" w:themeColor="text1"/>
+          <w:sz w:val="28"/>
+        </w:rPr>
+      </w:pPr>
+      <w:bookmarkStart w:id="10" w:name="_Toc151600959"/>
+      <w:r>
+        <w:rPr>
+          <w:rFonts w:ascii="Times New Roman" w:hAnsi="Times New Roman" w:cs="Times New Roman"/>
+          <w:color w:val="000000" w:themeColor="text1"/>
+          <w:sz w:val="28"/>
+        </w:rPr>
+        <w:lastRenderedPageBreak/>
+        <w:t>Пункт 8</w:t>
+      </w:r>
+      <w:bookmarkEnd w:id="10"/>
     </w:p>
     <w:p>
       <w:pPr>
         <w:spacing w:line="360" w:lineRule="auto"/>
-        <w:ind w:left="360"/>
+        <w:rPr>
+          <w:rFonts w:ascii="Times New Roman" w:hAnsi="Times New Roman" w:cs="Times New Roman"/>
+          <w:sz w:val="28"/>
+          <w:szCs w:val="28"/>
+        </w:rPr>
+      </w:pPr>
+      <w:r>
+        <w:rPr>
+          <w:rFonts w:ascii="Times New Roman" w:hAnsi="Times New Roman" w:cs="Times New Roman"/>
+          <w:sz w:val="28"/>
+          <w:szCs w:val="28"/>
+        </w:rPr>
+        <w:t xml:space="preserve">Код </w:t>
+      </w:r>
+      <w:r>
+        <w:rPr>
+          <w:rFonts w:ascii="Times New Roman" w:hAnsi="Times New Roman" w:cs="Times New Roman"/>
+          <w:sz w:val="28"/>
+          <w:szCs w:val="28"/>
+          <w:lang w:val="en-US"/>
+        </w:rPr>
+        <w:t>sql</w:t>
+      </w:r>
+      <w:r>
+        <w:rPr>
+          <w:rFonts w:ascii="Times New Roman" w:hAnsi="Times New Roman" w:cs="Times New Roman"/>
+          <w:sz w:val="28"/>
+          <w:szCs w:val="28"/>
+        </w:rPr>
+        <w:t xml:space="preserve"> и полученный результат представлены ниже (Рисунок</w:t>
+      </w:r>
+      <w:r>
+        <w:rPr>
+          <w:rFonts w:ascii="Times New Roman" w:hAnsi="Times New Roman" w:cs="Times New Roman"/>
+          <w:sz w:val="28"/>
+          <w:szCs w:val="28"/>
+        </w:rPr>
+        <w:t> 7</w:t>
+      </w:r>
+      <w:r>
+        <w:rPr>
+          <w:rFonts w:ascii="Times New Roman" w:hAnsi="Times New Roman" w:cs="Times New Roman"/>
+          <w:sz w:val="28"/>
+          <w:szCs w:val="28"/>
+        </w:rPr>
+        <w:t>).</w:t>
+      </w:r>
+    </w:p>
+    <w:p>
+      <w:pPr>
         <w:jc w:val="center"/>
-        <w:rPr>
-          <w:rFonts w:ascii="Times New Roman" w:hAnsi="Times New Roman" w:cs="Times New Roman"/>
-        </w:rPr>
       </w:pPr>
       <w:r>
         <w:rPr>
@@ -2969,10 +3584,10 @@
           <w:lang w:eastAsia="ru-RU"/>
         </w:rPr>
         <w:drawing>
-          <wp:inline distT="0" distB="0" distL="0" distR="0" wp14:anchorId="1B993F93" wp14:editId="6128B82D">
-            <wp:extent cx="5600700" cy="2515077"/>
-            <wp:effectExtent l="0" t="0" r="0" b="0"/>
-            <wp:docPr id="10" name="Рисунок 10"/>
+          <wp:inline distT="0" distB="0" distL="0" distR="0" wp14:anchorId="2965102B" wp14:editId="252A04FC">
+            <wp:extent cx="5200650" cy="2891350"/>
+            <wp:effectExtent l="0" t="0" r="0" b="4445"/>
+            <wp:docPr id="12" name="Рисунок 12"/>
             <wp:cNvGraphicFramePr>
               <a:graphicFrameLocks xmlns:a="http://schemas.openxmlformats.org/drawingml/2006/main" noChangeAspect="1"/>
             </wp:cNvGraphicFramePr>
@@ -2992,7 +3607,7 @@
                   <pic:spPr>
                     <a:xfrm>
                       <a:off x="0" y="0"/>
-                      <a:ext cx="5609696" cy="2519117"/>
+                      <a:ext cx="5218985" cy="2901544"/>
                     </a:xfrm>
                     <a:prstGeom prst="rect">
                       <a:avLst/>
@@ -3007,6 +3622,7 @@
     </w:p>
     <w:p>
       <w:pPr>
+        <w:pStyle w:val="2"/>
         <w:spacing w:line="360" w:lineRule="auto"/>
         <w:jc w:val="center"/>
         <w:rPr>
@@ -3014,28 +3630,6 @@
           <w:sz w:val="28"/>
         </w:rPr>
       </w:pPr>
-      <w:r>
-        <w:rPr>
-          <w:rFonts w:ascii="Times New Roman" w:hAnsi="Times New Roman" w:cs="Times New Roman"/>
-          <w:sz w:val="28"/>
-        </w:rPr>
-        <w:t xml:space="preserve">Рисунок 7. Визуализация кода </w:t>
-      </w:r>
-      <w:r>
-        <w:rPr>
-          <w:rFonts w:ascii="Times New Roman" w:hAnsi="Times New Roman" w:cs="Times New Roman"/>
-          <w:sz w:val="28"/>
-          <w:lang w:val="en-US"/>
-        </w:rPr>
-        <w:t>sql</w:t>
-      </w:r>
-      <w:r>
-        <w:rPr>
-          <w:rFonts w:ascii="Times New Roman" w:hAnsi="Times New Roman" w:cs="Times New Roman"/>
-          <w:sz w:val="28"/>
-        </w:rPr>
-        <w:t xml:space="preserve"> второй части.</w:t>
-      </w:r>
     </w:p>
     <w:p>
       <w:pPr>
@@ -3044,6 +3638,162 @@
         <w:rPr>
           <w:rFonts w:ascii="Times New Roman" w:hAnsi="Times New Roman" w:cs="Times New Roman"/>
           <w:sz w:val="28"/>
+          <w:lang w:val="en-US"/>
+        </w:rPr>
+      </w:pPr>
+      <w:r>
+        <w:rPr>
+          <w:rFonts w:ascii="Times New Roman" w:hAnsi="Times New Roman" w:cs="Times New Roman"/>
+          <w:sz w:val="28"/>
+        </w:rPr>
+        <w:t>Рисунок</w:t>
+      </w:r>
+      <w:r>
+        <w:rPr>
+          <w:rFonts w:ascii="Times New Roman" w:hAnsi="Times New Roman" w:cs="Times New Roman"/>
+          <w:sz w:val="28"/>
+          <w:lang w:val="en-US"/>
+        </w:rPr>
+        <w:t> </w:t>
+      </w:r>
+      <w:r>
+        <w:rPr>
+          <w:rFonts w:ascii="Times New Roman" w:hAnsi="Times New Roman" w:cs="Times New Roman"/>
+          <w:sz w:val="28"/>
+        </w:rPr>
+        <w:t>7</w:t>
+      </w:r>
+      <w:r>
+        <w:rPr>
+          <w:rFonts w:ascii="Times New Roman" w:hAnsi="Times New Roman" w:cs="Times New Roman"/>
+          <w:sz w:val="28"/>
+          <w:lang w:val="en-US"/>
+        </w:rPr>
+        <w:t xml:space="preserve"> –</w:t>
+      </w:r>
+      <w:r>
+        <w:rPr>
+          <w:rFonts w:ascii="Times New Roman" w:hAnsi="Times New Roman" w:cs="Times New Roman"/>
+          <w:sz w:val="28"/>
+        </w:rPr>
+        <w:t xml:space="preserve"> </w:t>
+      </w:r>
+      <w:r>
+        <w:rPr>
+          <w:rFonts w:ascii="Times New Roman" w:hAnsi="Times New Roman" w:cs="Times New Roman"/>
+          <w:sz w:val="28"/>
+        </w:rPr>
+        <w:t xml:space="preserve">Визуализация выполнения пункта </w:t>
+      </w:r>
+      <w:r>
+        <w:rPr>
+          <w:rFonts w:ascii="Times New Roman" w:hAnsi="Times New Roman" w:cs="Times New Roman"/>
+          <w:sz w:val="28"/>
+          <w:lang w:val="en-US"/>
+        </w:rPr>
+        <w:t>8</w:t>
+      </w:r>
+    </w:p>
+    <w:p/>
+    <w:p>
+      <w:pPr>
+        <w:pStyle w:val="2"/>
+        <w:numPr>
+          <w:ilvl w:val="1"/>
+          <w:numId w:val="5"/>
+        </w:numPr>
+        <w:spacing w:line="360" w:lineRule="auto"/>
+        <w:rPr>
+          <w:rFonts w:ascii="Times New Roman" w:hAnsi="Times New Roman" w:cs="Times New Roman"/>
+          <w:color w:val="000000" w:themeColor="text1"/>
+          <w:sz w:val="28"/>
+        </w:rPr>
+      </w:pPr>
+      <w:bookmarkStart w:id="11" w:name="_Toc151600960"/>
+      <w:r>
+        <w:rPr>
+          <w:rFonts w:ascii="Times New Roman" w:hAnsi="Times New Roman" w:cs="Times New Roman"/>
+          <w:color w:val="000000" w:themeColor="text1"/>
+          <w:sz w:val="28"/>
+        </w:rPr>
+        <w:t>Пункт 9</w:t>
+      </w:r>
+      <w:bookmarkEnd w:id="11"/>
+    </w:p>
+    <w:p>
+      <w:pPr>
+        <w:spacing w:line="360" w:lineRule="auto"/>
+        <w:rPr>
+          <w:rFonts w:ascii="Times New Roman" w:hAnsi="Times New Roman" w:cs="Times New Roman"/>
+          <w:sz w:val="28"/>
+          <w:szCs w:val="28"/>
+        </w:rPr>
+      </w:pPr>
+      <w:r>
+        <w:rPr>
+          <w:rFonts w:ascii="Times New Roman" w:hAnsi="Times New Roman" w:cs="Times New Roman"/>
+          <w:sz w:val="28"/>
+          <w:szCs w:val="28"/>
+        </w:rPr>
+        <w:t xml:space="preserve">Код </w:t>
+      </w:r>
+      <w:r>
+        <w:rPr>
+          <w:rFonts w:ascii="Times New Roman" w:hAnsi="Times New Roman" w:cs="Times New Roman"/>
+          <w:sz w:val="28"/>
+          <w:szCs w:val="28"/>
+          <w:lang w:val="en-US"/>
+        </w:rPr>
+        <w:t>sql</w:t>
+      </w:r>
+      <w:r>
+        <w:rPr>
+          <w:rFonts w:ascii="Times New Roman" w:hAnsi="Times New Roman" w:cs="Times New Roman"/>
+          <w:sz w:val="28"/>
+          <w:szCs w:val="28"/>
+        </w:rPr>
+        <w:t xml:space="preserve"> и полученный результат представлены ниже</w:t>
+      </w:r>
+      <w:r>
+        <w:rPr>
+          <w:rFonts w:ascii="Times New Roman" w:hAnsi="Times New Roman" w:cs="Times New Roman"/>
+          <w:sz w:val="28"/>
+          <w:szCs w:val="28"/>
+        </w:rPr>
+        <w:t xml:space="preserve"> </w:t>
+      </w:r>
+      <w:r>
+        <w:rPr>
+          <w:rFonts w:ascii="Times New Roman" w:hAnsi="Times New Roman" w:cs="Times New Roman"/>
+          <w:sz w:val="28"/>
+          <w:szCs w:val="28"/>
+        </w:rPr>
+        <w:t>(</w:t>
+      </w:r>
+      <w:r>
+        <w:rPr>
+          <w:rFonts w:ascii="Times New Roman" w:hAnsi="Times New Roman" w:cs="Times New Roman"/>
+          <w:sz w:val="28"/>
+          <w:szCs w:val="28"/>
+        </w:rPr>
+        <w:t>Рисунок</w:t>
+      </w:r>
+      <w:r>
+        <w:rPr>
+          <w:rFonts w:ascii="Times New Roman" w:hAnsi="Times New Roman" w:cs="Times New Roman"/>
+          <w:sz w:val="28"/>
+          <w:szCs w:val="28"/>
+        </w:rPr>
+        <w:t> 8).</w:t>
+      </w:r>
+    </w:p>
+    <w:p>
+      <w:pPr>
+        <w:spacing w:line="360" w:lineRule="auto"/>
+        <w:ind w:left="360"/>
+        <w:jc w:val="center"/>
+        <w:rPr>
+          <w:rFonts w:ascii="Times New Roman" w:hAnsi="Times New Roman" w:cs="Times New Roman"/>
         </w:rPr>
       </w:pPr>
       <w:r>
@@ -3052,12 +3802,11 @@
           <w:noProof/>
           <w:lang w:eastAsia="ru-RU"/>
         </w:rPr>
-        <w:lastRenderedPageBreak/>
         <w:drawing>
-          <wp:inline distT="0" distB="0" distL="0" distR="0" wp14:anchorId="722E8504" wp14:editId="7DB1CF27">
-            <wp:extent cx="5495925" cy="3340441"/>
-            <wp:effectExtent l="0" t="0" r="0" b="0"/>
-            <wp:docPr id="11" name="Рисунок 11"/>
+          <wp:inline distT="0" distB="0" distL="0" distR="0" wp14:anchorId="580DF656" wp14:editId="2AB02353">
+            <wp:extent cx="5381625" cy="3008648"/>
+            <wp:effectExtent l="0" t="0" r="0" b="1270"/>
+            <wp:docPr id="13" name="Рисунок 13"/>
             <wp:cNvGraphicFramePr>
               <a:graphicFrameLocks xmlns:a="http://schemas.openxmlformats.org/drawingml/2006/main" noChangeAspect="1"/>
             </wp:cNvGraphicFramePr>
@@ -3077,217 +3826,6 @@
                   <pic:spPr>
                     <a:xfrm>
                       <a:off x="0" y="0"/>
-                      <a:ext cx="5498893" cy="3342245"/>
-                    </a:xfrm>
-                    <a:prstGeom prst="rect">
-                      <a:avLst/>
-                    </a:prstGeom>
-                  </pic:spPr>
-                </pic:pic>
-              </a:graphicData>
-            </a:graphic>
-          </wp:inline>
-        </w:drawing>
-      </w:r>
-    </w:p>
-    <w:p>
-      <w:pPr>
-        <w:spacing w:line="360" w:lineRule="auto"/>
-        <w:jc w:val="center"/>
-        <w:rPr>
-          <w:rFonts w:ascii="Times New Roman" w:hAnsi="Times New Roman" w:cs="Times New Roman"/>
-          <w:sz w:val="28"/>
-        </w:rPr>
-      </w:pPr>
-      <w:r>
-        <w:rPr>
-          <w:rFonts w:ascii="Times New Roman" w:hAnsi="Times New Roman" w:cs="Times New Roman"/>
-          <w:sz w:val="28"/>
-        </w:rPr>
-        <w:t>Рисунок 8. Визуализация полученной таблицы второй части.</w:t>
-      </w:r>
-    </w:p>
-    <w:p>
-      <w:pPr>
-        <w:spacing w:line="360" w:lineRule="auto"/>
-        <w:jc w:val="center"/>
-        <w:rPr>
-          <w:rFonts w:ascii="Times New Roman" w:hAnsi="Times New Roman" w:cs="Times New Roman"/>
-          <w:sz w:val="28"/>
-        </w:rPr>
-      </w:pPr>
-    </w:p>
-    <w:p>
-      <w:pPr>
-        <w:pStyle w:val="2"/>
-        <w:numPr>
-          <w:ilvl w:val="1"/>
-          <w:numId w:val="5"/>
-        </w:numPr>
-        <w:spacing w:line="360" w:lineRule="auto"/>
-        <w:rPr>
-          <w:rFonts w:ascii="Times New Roman" w:hAnsi="Times New Roman" w:cs="Times New Roman"/>
-          <w:color w:val="000000" w:themeColor="text1"/>
-          <w:sz w:val="28"/>
-        </w:rPr>
-      </w:pPr>
-      <w:bookmarkStart w:id="9" w:name="_Toc151600959"/>
-      <w:r>
-        <w:rPr>
-          <w:rFonts w:ascii="Times New Roman" w:hAnsi="Times New Roman" w:cs="Times New Roman"/>
-          <w:color w:val="000000" w:themeColor="text1"/>
-          <w:sz w:val="28"/>
-        </w:rPr>
-        <w:t>Пункт 8</w:t>
-      </w:r>
-      <w:bookmarkEnd w:id="9"/>
-    </w:p>
-    <w:p>
-      <w:r>
-        <w:rPr>
-          <w:rFonts w:ascii="Times New Roman" w:hAnsi="Times New Roman" w:cs="Times New Roman"/>
-          <w:noProof/>
-          <w:lang w:eastAsia="ru-RU"/>
-        </w:rPr>
-        <w:drawing>
-          <wp:inline distT="0" distB="0" distL="0" distR="0" wp14:anchorId="2965102B" wp14:editId="252A04FC">
-            <wp:extent cx="5610225" cy="3119057"/>
-            <wp:effectExtent l="0" t="0" r="0" b="5715"/>
-            <wp:docPr id="12" name="Рисунок 12"/>
-            <wp:cNvGraphicFramePr>
-              <a:graphicFrameLocks xmlns:a="http://schemas.openxmlformats.org/drawingml/2006/main" noChangeAspect="1"/>
-            </wp:cNvGraphicFramePr>
-            <a:graphic xmlns:a="http://schemas.openxmlformats.org/drawingml/2006/main">
-              <a:graphicData uri="http://schemas.openxmlformats.org/drawingml/2006/picture">
-                <pic:pic xmlns:pic="http://schemas.openxmlformats.org/drawingml/2006/picture">
-                  <pic:nvPicPr>
-                    <pic:cNvPr id="1" name=""/>
-                    <pic:cNvPicPr/>
-                  </pic:nvPicPr>
-                  <pic:blipFill>
-                    <a:blip r:embed="rId16"/>
-                    <a:stretch>
-                      <a:fillRect/>
-                    </a:stretch>
-                  </pic:blipFill>
-                  <pic:spPr>
-                    <a:xfrm>
-                      <a:off x="0" y="0"/>
-                      <a:ext cx="5623111" cy="3126221"/>
-                    </a:xfrm>
-                    <a:prstGeom prst="rect">
-                      <a:avLst/>
-                    </a:prstGeom>
-                  </pic:spPr>
-                </pic:pic>
-              </a:graphicData>
-            </a:graphic>
-          </wp:inline>
-        </w:drawing>
-      </w:r>
-    </w:p>
-    <w:p>
-      <w:pPr>
-        <w:pStyle w:val="2"/>
-        <w:spacing w:line="360" w:lineRule="auto"/>
-        <w:jc w:val="center"/>
-        <w:rPr>
-          <w:rFonts w:ascii="Times New Roman" w:hAnsi="Times New Roman" w:cs="Times New Roman"/>
-          <w:sz w:val="28"/>
-        </w:rPr>
-      </w:pPr>
-    </w:p>
-    <w:p>
-      <w:pPr>
-        <w:spacing w:line="360" w:lineRule="auto"/>
-        <w:jc w:val="center"/>
-        <w:rPr>
-          <w:rFonts w:ascii="Times New Roman" w:hAnsi="Times New Roman" w:cs="Times New Roman"/>
-          <w:sz w:val="28"/>
-        </w:rPr>
-      </w:pPr>
-      <w:r>
-        <w:rPr>
-          <w:rFonts w:ascii="Times New Roman" w:hAnsi="Times New Roman" w:cs="Times New Roman"/>
-          <w:sz w:val="28"/>
-        </w:rPr>
-        <w:t>Рисунок 9. Визуализация выполнения пункта 8.</w:t>
-      </w:r>
-    </w:p>
-    <w:p/>
-    <w:p>
-      <w:pPr>
-        <w:pStyle w:val="2"/>
-        <w:numPr>
-          <w:ilvl w:val="1"/>
-          <w:numId w:val="5"/>
-        </w:numPr>
-        <w:spacing w:line="360" w:lineRule="auto"/>
-        <w:rPr>
-          <w:rFonts w:ascii="Times New Roman" w:hAnsi="Times New Roman" w:cs="Times New Roman"/>
-          <w:color w:val="000000" w:themeColor="text1"/>
-          <w:sz w:val="28"/>
-        </w:rPr>
-      </w:pPr>
-      <w:bookmarkStart w:id="10" w:name="_Toc151600960"/>
-      <w:r>
-        <w:rPr>
-          <w:rFonts w:ascii="Times New Roman" w:hAnsi="Times New Roman" w:cs="Times New Roman"/>
-          <w:color w:val="000000" w:themeColor="text1"/>
-          <w:sz w:val="28"/>
-        </w:rPr>
-        <w:lastRenderedPageBreak/>
-        <w:t>Пункт 9</w:t>
-      </w:r>
-      <w:bookmarkEnd w:id="10"/>
-    </w:p>
-    <w:p>
-      <w:pPr>
-        <w:spacing w:line="360" w:lineRule="auto"/>
-        <w:rPr>
-          <w:rFonts w:ascii="Times New Roman" w:hAnsi="Times New Roman" w:cs="Times New Roman"/>
-        </w:rPr>
-      </w:pPr>
-    </w:p>
-    <w:p>
-      <w:pPr>
-        <w:spacing w:line="360" w:lineRule="auto"/>
-        <w:ind w:left="360"/>
-        <w:jc w:val="center"/>
-        <w:rPr>
-          <w:rFonts w:ascii="Times New Roman" w:hAnsi="Times New Roman" w:cs="Times New Roman"/>
-        </w:rPr>
-      </w:pPr>
-      <w:r>
-        <w:rPr>
-          <w:rFonts w:ascii="Times New Roman" w:hAnsi="Times New Roman" w:cs="Times New Roman"/>
-          <w:noProof/>
-          <w:lang w:eastAsia="ru-RU"/>
-        </w:rPr>
-        <w:drawing>
-          <wp:inline distT="0" distB="0" distL="0" distR="0" wp14:anchorId="580DF656" wp14:editId="2AB02353">
-            <wp:extent cx="5381625" cy="3008648"/>
-            <wp:effectExtent l="0" t="0" r="0" b="1270"/>
-            <wp:docPr id="13" name="Рисунок 13"/>
-            <wp:cNvGraphicFramePr>
-              <a:graphicFrameLocks xmlns:a="http://schemas.openxmlformats.org/drawingml/2006/main" noChangeAspect="1"/>
-            </wp:cNvGraphicFramePr>
-            <a:graphic xmlns:a="http://schemas.openxmlformats.org/drawingml/2006/main">
-              <a:graphicData uri="http://schemas.openxmlformats.org/drawingml/2006/picture">
-                <pic:pic xmlns:pic="http://schemas.openxmlformats.org/drawingml/2006/picture">
-                  <pic:nvPicPr>
-                    <pic:cNvPr id="1" name=""/>
-                    <pic:cNvPicPr/>
-                  </pic:nvPicPr>
-                  <pic:blipFill>
-                    <a:blip r:embed="rId17"/>
-                    <a:stretch>
-                      <a:fillRect/>
-                    </a:stretch>
-                  </pic:blipFill>
-                  <pic:spPr>
-                    <a:xfrm>
-                      <a:off x="0" y="0"/>
                       <a:ext cx="5388721" cy="3012615"/>
                     </a:xfrm>
                     <a:prstGeom prst="rect">
@@ -3303,19 +3841,61 @@
     </w:p>
     <w:p>
       <w:pPr>
+        <w:pStyle w:val="a5"/>
         <w:spacing w:line="360" w:lineRule="auto"/>
-        <w:ind w:left="360"/>
+        <w:ind w:left="1287"/>
         <w:jc w:val="center"/>
         <w:rPr>
           <w:rFonts w:ascii="Times New Roman" w:hAnsi="Times New Roman" w:cs="Times New Roman"/>
-        </w:rPr>
-      </w:pPr>
-      <w:r>
-        <w:rPr>
-          <w:rFonts w:ascii="Times New Roman" w:hAnsi="Times New Roman" w:cs="Times New Roman"/>
-          <w:sz w:val="28"/>
-        </w:rPr>
-        <w:t>Рисунок 10. Визуализация выполнения пункта 9.</w:t>
+          <w:sz w:val="28"/>
+          <w:lang w:val="en-US"/>
+        </w:rPr>
+      </w:pPr>
+      <w:bookmarkStart w:id="12" w:name="_Toc151600961"/>
+      <w:r>
+        <w:rPr>
+          <w:rFonts w:ascii="Times New Roman" w:hAnsi="Times New Roman" w:cs="Times New Roman"/>
+          <w:sz w:val="28"/>
+        </w:rPr>
+        <w:t>Рисунок</w:t>
+      </w:r>
+      <w:r>
+        <w:rPr>
+          <w:rFonts w:ascii="Times New Roman" w:hAnsi="Times New Roman" w:cs="Times New Roman"/>
+          <w:sz w:val="28"/>
+          <w:lang w:val="en-US"/>
+        </w:rPr>
+        <w:t> </w:t>
+      </w:r>
+      <w:r>
+        <w:rPr>
+          <w:rFonts w:ascii="Times New Roman" w:hAnsi="Times New Roman" w:cs="Times New Roman"/>
+          <w:sz w:val="28"/>
+        </w:rPr>
+        <w:t>8</w:t>
+      </w:r>
+      <w:r>
+        <w:rPr>
+          <w:rFonts w:ascii="Times New Roman" w:hAnsi="Times New Roman" w:cs="Times New Roman"/>
+          <w:sz w:val="28"/>
+          <w:lang w:val="en-US"/>
+        </w:rPr>
+        <w:t xml:space="preserve"> –</w:t>
+      </w:r>
+      <w:r>
+        <w:rPr>
+          <w:rFonts w:ascii="Times New Roman" w:hAnsi="Times New Roman" w:cs="Times New Roman"/>
+          <w:sz w:val="28"/>
+        </w:rPr>
+        <w:t xml:space="preserve"> Визуализация выполнения пункта </w:t>
+      </w:r>
+      <w:r>
+        <w:rPr>
+          <w:rFonts w:ascii="Times New Roman" w:hAnsi="Times New Roman" w:cs="Times New Roman"/>
+          <w:sz w:val="28"/>
+          <w:lang w:val="en-US"/>
+        </w:rPr>
+        <w:t>9</w:t>
       </w:r>
     </w:p>
     <w:p>
@@ -3330,15 +3910,15 @@
           <w:color w:val="000000" w:themeColor="text1"/>
         </w:rPr>
       </w:pPr>
-      <w:bookmarkStart w:id="11" w:name="_Toc151600961"/>
       <w:r>
         <w:rPr>
           <w:rFonts w:ascii="Times New Roman" w:hAnsi="Times New Roman" w:cs="Times New Roman"/>
           <w:color w:val="000000" w:themeColor="text1"/>
         </w:rPr>
+        <w:lastRenderedPageBreak/>
         <w:t>Вывод</w:t>
       </w:r>
-      <w:bookmarkEnd w:id="11"/>
+      <w:bookmarkEnd w:id="12"/>
     </w:p>
     <w:p>
       <w:pPr>
@@ -3359,8 +3939,6 @@
         </w:rPr>
         <w:t>В ходе данной работы были успешно сформулированы и выполнены SQL-запросы для извлечения данных из таблиц базы данных с применением различных функций и операторов, предоставляемых языком SQL в СУБД PostgreSQL. Запросы включали выборку данных из нескольких таблиц, фильтрацию записей с использованием условных операторов таких как LIKE, IN и BETWEEN, а также применение функции COALESCE для обработки значений NULL.</w:t>
       </w:r>
-      <w:bookmarkStart w:id="12" w:name="_GoBack"/>
-      <w:bookmarkEnd w:id="12"/>
     </w:p>
     <w:p>
       <w:pPr>
@@ -5550,7 +6128,7 @@
 </file>
 
 <file path=customXml/itemProps1.xml><?xml version="1.0" encoding="utf-8"?>
-<ds:datastoreItem xmlns:ds="http://schemas.openxmlformats.org/officeDocument/2006/customXml" ds:itemID="{5AA0C170-A77C-491A-AC72-0C088FDDFD86}">
+<ds:datastoreItem xmlns:ds="http://schemas.openxmlformats.org/officeDocument/2006/customXml" ds:itemID="{1676B481-0893-4C88-94C3-71040281B69A}">
   <ds:schemaRefs>
     <ds:schemaRef ds:uri="http://schemas.openxmlformats.org/officeDocument/2006/bibliography"/>
   </ds:schemaRefs>

</xml_diff>